<commit_message>
Work Learn maven Java
</commit_message>
<xml_diff>
--- a/1.6.1-Двойная_Буферизация.docx
+++ b/1.6.1-Двойная_Буферизация.docx
@@ -31,7 +31,6 @@
     <w:p>
       <w:pPr>
         <w:rPr>
-          <w:b/>
           <w:sz w:val="40"/>
           <w:szCs w:val="40"/>
         </w:rPr>
@@ -142,13 +141,448 @@
           <w:szCs w:val="40"/>
         </w:rPr>
         <w:t>образуя Изображения в Памяти Компьютера.</w:t>
+      </w:r>
+      <w:r>
+        <w:rPr>
+          <w:sz w:val="40"/>
+          <w:szCs w:val="40"/>
+        </w:rPr>
+        <w:t xml:space="preserve"> </w:t>
+      </w:r>
+      <w:r>
+        <w:rPr>
+          <w:sz w:val="40"/>
+          <w:szCs w:val="40"/>
+        </w:rPr>
+        <w:t xml:space="preserve">Этот Процесс может занять некоторое Время. Если бы Процесс рисования </w:t>
+      </w:r>
+      <w:proofErr w:type="gramStart"/>
+      <w:r>
+        <w:rPr>
+          <w:sz w:val="40"/>
+          <w:szCs w:val="40"/>
+        </w:rPr>
+        <w:t>Происходил</w:t>
+      </w:r>
+      <w:proofErr w:type="gramEnd"/>
+      <w:r>
+        <w:rPr>
+          <w:sz w:val="40"/>
+          <w:szCs w:val="40"/>
+        </w:rPr>
+        <w:t xml:space="preserve"> в буфере Экрана, Пользователь смог бы заметить мерцание </w:t>
+      </w:r>
+      <w:r>
+        <w:rPr>
+          <w:sz w:val="40"/>
+          <w:szCs w:val="40"/>
+        </w:rPr>
+        <w:t xml:space="preserve">Картинки. </w:t>
+      </w:r>
+      <w:r>
+        <w:rPr>
+          <w:b/>
+          <w:sz w:val="40"/>
+          <w:szCs w:val="40"/>
+        </w:rPr>
+        <w:t>Удобнее заменить существующую картинку уже созданной Новой Картинкой и Не Рисовать ее в Процессе Отображения На Экран.</w:t>
+      </w:r>
+      <w:r>
+        <w:rPr>
+          <w:sz w:val="40"/>
+          <w:szCs w:val="40"/>
+        </w:rPr>
+        <w:t xml:space="preserve"> Замена одного Изображения другим Готовым Изображением Происходит Мгновенно.</w:t>
+      </w:r>
+      <w:r>
+        <w:rPr>
+          <w:sz w:val="40"/>
+          <w:szCs w:val="40"/>
+        </w:rPr>
+        <w:t xml:space="preserve"> Пользователь Не Заметит Мерцания, вызванного тем, что Картинка Создается в процессе ее Отображения. При Этом Изображение, особенно При Использования Анимации, Становится Гладким.</w:t>
+      </w:r>
+    </w:p>
+    <w:p>
+      <w:pPr>
+        <w:rPr>
+          <w:sz w:val="40"/>
+          <w:szCs w:val="40"/>
+        </w:rPr>
+      </w:pPr>
+      <w:r>
+        <w:rPr>
+          <w:sz w:val="40"/>
+          <w:szCs w:val="40"/>
+        </w:rPr>
+        <w:tab/>
+        <w:t>Техника Предварительного создания Изображения в Памяти компьютера</w:t>
+      </w:r>
+      <w:r>
+        <w:rPr>
+          <w:sz w:val="40"/>
+          <w:szCs w:val="40"/>
+        </w:rPr>
+        <w:t xml:space="preserve"> и Дальнейшее Ее Отображение На Экран после того, </w:t>
+      </w:r>
+      <w:r>
+        <w:rPr>
+          <w:sz w:val="40"/>
+          <w:szCs w:val="40"/>
+        </w:rPr>
+        <w:t xml:space="preserve">как картинка уже создана, называется </w:t>
+      </w:r>
+      <w:r>
+        <w:rPr>
+          <w:b/>
+          <w:sz w:val="40"/>
+          <w:szCs w:val="40"/>
+        </w:rPr>
+        <w:t>Двойной Буферизацией</w:t>
+      </w:r>
+      <w:r>
+        <w:rPr>
+          <w:sz w:val="40"/>
+          <w:szCs w:val="40"/>
+        </w:rPr>
+        <w:t>.</w:t>
+      </w:r>
+      <w:r>
+        <w:rPr>
+          <w:b/>
+          <w:sz w:val="40"/>
+          <w:szCs w:val="40"/>
+        </w:rPr>
+        <w:t xml:space="preserve"> </w:t>
+      </w:r>
+      <w:r>
+        <w:rPr>
+          <w:sz w:val="40"/>
+          <w:szCs w:val="40"/>
+        </w:rPr>
+        <w:t xml:space="preserve">Также Используется Термин </w:t>
+      </w:r>
+      <w:r>
+        <w:rPr>
+          <w:b/>
+          <w:sz w:val="40"/>
+          <w:szCs w:val="40"/>
+        </w:rPr>
+        <w:t>Кадровая Буферизация</w:t>
+      </w:r>
+      <w:r>
+        <w:rPr>
+          <w:sz w:val="40"/>
+          <w:szCs w:val="40"/>
+        </w:rPr>
+        <w:t xml:space="preserve">. Видеокарта, Переходя от Буфера одного Кадра </w:t>
+      </w:r>
+      <w:r>
+        <w:rPr>
+          <w:sz w:val="40"/>
+          <w:szCs w:val="40"/>
+        </w:rPr>
+        <w:t xml:space="preserve">к Буферу другого Кадра, Отображает Любой </w:t>
+      </w:r>
+      <w:r>
+        <w:rPr>
+          <w:sz w:val="40"/>
+          <w:szCs w:val="40"/>
+        </w:rPr>
+        <w:lastRenderedPageBreak/>
+        <w:t xml:space="preserve">Кадр </w:t>
+      </w:r>
+      <w:r>
+        <w:rPr>
+          <w:b/>
+          <w:sz w:val="40"/>
+          <w:szCs w:val="40"/>
+        </w:rPr>
+        <w:t>Практически Мгновенно</w:t>
+      </w:r>
+      <w:r>
+        <w:rPr>
+          <w:sz w:val="40"/>
+          <w:szCs w:val="40"/>
+        </w:rPr>
+        <w:t xml:space="preserve">. Каждый Кадровый Буфер Используется для Отображения </w:t>
+      </w:r>
+      <w:r>
+        <w:rPr>
+          <w:b/>
+          <w:sz w:val="40"/>
+          <w:szCs w:val="40"/>
+        </w:rPr>
+        <w:t>Нового Изображения</w:t>
+      </w:r>
+      <w:r>
+        <w:rPr>
+          <w:b/>
+          <w:sz w:val="40"/>
+          <w:szCs w:val="40"/>
+        </w:rPr>
+        <w:t xml:space="preserve"> </w:t>
+      </w:r>
+      <w:r>
+        <w:rPr>
+          <w:sz w:val="40"/>
+          <w:szCs w:val="40"/>
+        </w:rPr>
+        <w:t>на</w:t>
+      </w:r>
+      <w:r>
+        <w:rPr>
+          <w:sz w:val="40"/>
+          <w:szCs w:val="40"/>
+        </w:rPr>
+        <w:t xml:space="preserve"> Экране Компьютера. Копирование Буфера Не Требуется. Однако в </w:t>
+      </w:r>
+      <w:r>
+        <w:rPr>
+          <w:b/>
+          <w:sz w:val="40"/>
+          <w:szCs w:val="40"/>
+          <w:lang w:val="en-US"/>
+        </w:rPr>
+        <w:t>Java</w:t>
+      </w:r>
+      <w:r>
+        <w:rPr>
+          <w:b/>
+          <w:sz w:val="40"/>
+          <w:szCs w:val="40"/>
+        </w:rPr>
+        <w:t xml:space="preserve"> </w:t>
+      </w:r>
+      <w:r>
+        <w:rPr>
+          <w:sz w:val="40"/>
+          <w:szCs w:val="40"/>
+        </w:rPr>
+        <w:t>при Технике Двойной Буферизации</w:t>
+      </w:r>
+      <w:r>
+        <w:rPr>
+          <w:sz w:val="40"/>
+          <w:szCs w:val="40"/>
+        </w:rPr>
+        <w:t xml:space="preserve"> </w:t>
+      </w:r>
+      <w:r>
+        <w:rPr>
+          <w:b/>
+          <w:sz w:val="40"/>
+          <w:szCs w:val="40"/>
+        </w:rPr>
+        <w:t>Копирование Памяти НЕОБХОДИМО</w:t>
+      </w:r>
+      <w:r>
+        <w:rPr>
+          <w:sz w:val="40"/>
+          <w:szCs w:val="40"/>
+        </w:rPr>
+        <w:t>. Конечно, можно Отказаться От Использования Двойной Буферизации. Но при Этом На Экране Будет Заметно Мерцания.</w:t>
+      </w:r>
+    </w:p>
+    <w:p>
+      <w:pPr>
+        <w:rPr>
+          <w:sz w:val="40"/>
+          <w:szCs w:val="40"/>
+        </w:rPr>
+      </w:pPr>
+      <w:r>
+        <w:rPr>
+          <w:sz w:val="40"/>
+          <w:szCs w:val="40"/>
+        </w:rPr>
+        <w:tab/>
+        <w:t>В качестве Иллюстрации Рассмотрим два Примера</w:t>
+      </w:r>
+      <w:r>
+        <w:rPr>
+          <w:sz w:val="40"/>
+          <w:szCs w:val="40"/>
+        </w:rPr>
+        <w:t xml:space="preserve">. Файл </w:t>
+      </w:r>
+      <w:r>
+        <w:rPr>
+          <w:b/>
+          <w:sz w:val="40"/>
+          <w:szCs w:val="40"/>
+          <w:lang w:val="en-US"/>
+        </w:rPr>
+        <w:t>DB</w:t>
+      </w:r>
+      <w:r>
+        <w:rPr>
+          <w:b/>
+          <w:sz w:val="40"/>
+          <w:szCs w:val="40"/>
+        </w:rPr>
+        <w:t>.</w:t>
+      </w:r>
+      <w:r>
+        <w:rPr>
+          <w:b/>
+          <w:sz w:val="40"/>
+          <w:szCs w:val="40"/>
+          <w:lang w:val="en-US"/>
+        </w:rPr>
+        <w:t>java</w:t>
+      </w:r>
+      <w:r>
+        <w:rPr>
+          <w:sz w:val="40"/>
+          <w:szCs w:val="40"/>
+        </w:rPr>
+        <w:t xml:space="preserve"> </w:t>
+      </w:r>
+      <w:r>
+        <w:rPr>
+          <w:sz w:val="40"/>
+          <w:szCs w:val="40"/>
+        </w:rPr>
+        <w:t xml:space="preserve">(листинг 1.31) Описывает Перетаскиваемый </w:t>
+      </w:r>
+      <w:r>
+        <w:rPr>
+          <w:b/>
+          <w:sz w:val="40"/>
+          <w:szCs w:val="40"/>
+        </w:rPr>
+        <w:t xml:space="preserve">Красный Квадрат </w:t>
+      </w:r>
+      <w:r>
+        <w:rPr>
+          <w:sz w:val="40"/>
+          <w:szCs w:val="40"/>
+        </w:rPr>
+        <w:t>с</w:t>
+      </w:r>
+      <w:r>
+        <w:rPr>
+          <w:sz w:val="40"/>
+          <w:szCs w:val="40"/>
+        </w:rPr>
+        <w:t xml:space="preserve"> Использованием Техники Двойной Буферизации. Двойная Буферизация Не Используется в Файле </w:t>
+      </w:r>
+      <w:proofErr w:type="spellStart"/>
+      <w:r>
+        <w:rPr>
+          <w:b/>
+          <w:sz w:val="40"/>
+          <w:szCs w:val="40"/>
+          <w:lang w:val="en-US"/>
+        </w:rPr>
+        <w:t>NonDB</w:t>
+      </w:r>
+      <w:proofErr w:type="spellEnd"/>
+      <w:r>
+        <w:rPr>
+          <w:b/>
+          <w:sz w:val="40"/>
+          <w:szCs w:val="40"/>
+        </w:rPr>
+        <w:t>.</w:t>
+      </w:r>
+      <w:r>
+        <w:rPr>
+          <w:b/>
+          <w:sz w:val="40"/>
+          <w:szCs w:val="40"/>
+          <w:lang w:val="en-US"/>
+        </w:rPr>
+        <w:t>java</w:t>
+      </w:r>
+      <w:r>
+        <w:rPr>
+          <w:b/>
+          <w:sz w:val="40"/>
+          <w:szCs w:val="40"/>
+        </w:rPr>
+        <w:t xml:space="preserve"> </w:t>
+      </w:r>
+      <w:r>
+        <w:rPr>
+          <w:sz w:val="40"/>
+          <w:szCs w:val="40"/>
+        </w:rPr>
+        <w:t>(</w:t>
+      </w:r>
+      <w:r>
+        <w:rPr>
+          <w:sz w:val="40"/>
+          <w:szCs w:val="40"/>
+        </w:rPr>
+        <w:t>листинг</w:t>
+      </w:r>
+      <w:r>
+        <w:rPr>
+          <w:sz w:val="40"/>
+          <w:szCs w:val="40"/>
+        </w:rPr>
+        <w:t xml:space="preserve"> 1.30</w:t>
+      </w:r>
+      <w:r>
+        <w:rPr>
+          <w:sz w:val="40"/>
+          <w:szCs w:val="40"/>
+        </w:rPr>
+        <w:t xml:space="preserve">). </w:t>
+      </w:r>
+      <w:r>
+        <w:rPr>
+          <w:sz w:val="40"/>
+          <w:szCs w:val="40"/>
+        </w:rPr>
+        <w:t xml:space="preserve">Второй Апплет при Перетаскивании квадрата </w:t>
+      </w:r>
+      <w:proofErr w:type="gramStart"/>
+      <w:r>
+        <w:rPr>
+          <w:sz w:val="40"/>
+          <w:szCs w:val="40"/>
+        </w:rPr>
+        <w:t>Будет</w:t>
+      </w:r>
+      <w:proofErr w:type="gramEnd"/>
+      <w:r>
+        <w:rPr>
+          <w:sz w:val="40"/>
+          <w:szCs w:val="40"/>
+        </w:rPr>
+        <w:t xml:space="preserve"> мерцать. </w:t>
+      </w:r>
+      <w:r>
+        <w:rPr>
+          <w:sz w:val="40"/>
+          <w:szCs w:val="40"/>
+        </w:rPr>
+        <w:t xml:space="preserve">Чтобы сделать эффект Мерцания Более Заметным, фон Содержит Множество Серых горизонтальных линий, Это Увеличивает время </w:t>
+      </w:r>
+      <w:proofErr w:type="gramStart"/>
+      <w:r>
+        <w:rPr>
+          <w:sz w:val="40"/>
+          <w:szCs w:val="40"/>
+        </w:rPr>
+        <w:t>Прорисовывания ,</w:t>
+      </w:r>
+      <w:proofErr w:type="gramEnd"/>
+      <w:r>
+        <w:rPr>
+          <w:sz w:val="40"/>
+          <w:szCs w:val="40"/>
+        </w:rPr>
+        <w:t xml:space="preserve"> делает Мерцания Сильно Заметным.</w:t>
       </w:r>
       <w:bookmarkStart w:id="0" w:name="_GoBack"/>
       <w:bookmarkEnd w:id="0"/>
     </w:p>
     <w:sectPr>
       <w:pgSz w:w="11906" w:h="16838"/>
-      <w:pgMar w:top="1134" w:right="850" w:bottom="1134" w:left="1701" w:header="708" w:footer="708" w:gutter="0"/>
+      <w:pgMar w:top="709" w:right="566" w:bottom="1134" w:left="851" w:header="708" w:footer="708" w:gutter="0"/>
       <w:cols w:space="708"/>
       <w:docGrid w:linePitch="360"/>
     </w:sectPr>

</xml_diff>